<commit_message>
Add comprehensive documentation for Word document generation
Co-authored-by: leoromerbric <4213071+leoromerbric@users.noreply.github.com>
</commit_message>
<xml_diff>
--- a/Word/GanaderaSoft_Documentacion_Consolidada.docx
+++ b/Word/GanaderaSoft_Documentacion_Consolidada.docx
@@ -498,6 +498,84 @@
         <w:t>├── testing.md         # Documentación de testing</w:t>
         <w:br/>
         <w:t>└── configuracion.md   # Documentación de configuración</w:t>
+      </w:r>
+    </w:p>
+    <w:p>
+      <w:pPr>
+        <w:pStyle w:val="Heading2"/>
+      </w:pPr>
+      <w:r>
+        <w:t>Documentación en Formato Word</w:t>
+      </w:r>
+    </w:p>
+    <w:p>
+      <w:r>
+        <w:t xml:space="preserve">Para mayor comodidad, toda la documentación también está disponible en formato Word consolidado en la carpeta </w:t>
+      </w:r>
+      <w:r>
+        <w:rPr>
+          <w:rFonts w:ascii="Courier New" w:hAnsi="Courier New"/>
+          <w:color w:val="DC143C"/>
+        </w:rPr>
+        <w:t>Word/</w:t>
+      </w:r>
+      <w:r>
+        <w:t>. Este documento incluye:</w:t>
+      </w:r>
+    </w:p>
+    <w:p>
+      <w:pPr>
+        <w:pStyle w:val="ListBullet"/>
+      </w:pPr>
+      <w:r>
+        <w:t>Toda la documentación en un solo archivo</w:t>
+      </w:r>
+    </w:p>
+    <w:p>
+      <w:pPr>
+        <w:pStyle w:val="ListBullet"/>
+      </w:pPr>
+      <w:r>
+        <w:t>Estructura y jerarquía preservadas</w:t>
+      </w:r>
+    </w:p>
+    <w:p>
+      <w:pPr>
+        <w:pStyle w:val="ListBullet"/>
+      </w:pPr>
+      <w:r>
+        <w:t>Diagramas incluidos como código</w:t>
+      </w:r>
+    </w:p>
+    <w:p>
+      <w:pPr>
+        <w:pStyle w:val="ListBullet"/>
+      </w:pPr>
+      <w:r>
+        <w:t>Formato profesional para distribución</w:t>
+      </w:r>
+    </w:p>
+    <w:p>
+      <w:r>
+        <w:t>Para regenerar el documento Word:</w:t>
+      </w:r>
+    </w:p>
+    <w:p>
+      <w:pPr>
+        <w:pStyle w:val="IntenseQuote"/>
+      </w:pPr>
+      <w:r>
+        <w:t>Código (bash):</w:t>
+      </w:r>
+    </w:p>
+    <w:p>
+      <w:r>
+        <w:rPr>
+          <w:rFonts w:ascii="Courier New" w:hAnsi="Courier New"/>
+          <w:color w:val="00008B"/>
+          <w:sz w:val="18"/>
+        </w:rPr>
+        <w:t>python3 generate_word_doc.py</w:t>
       </w:r>
     </w:p>
     <w:p>

</xml_diff>